<commit_message>
Agrega especificaciones del proyecto
</commit_message>
<xml_diff>
--- a/Especificaciones del Proyecto.docx
+++ b/Especificaciones del Proyecto.docx
@@ -3,46 +3,415 @@
 <w:document xmlns:wpc="http://schemas.microsoft.com/office/word/2010/wordprocessingCanvas" xmlns:cx="http://schemas.microsoft.com/office/drawing/2014/chartex" xmlns:cx1="http://schemas.microsoft.com/office/drawing/2015/9/8/chartex" xmlns:cx2="http://schemas.microsoft.com/office/drawing/2015/10/21/chartex" xmlns:cx3="http://schemas.microsoft.com/office/drawing/2016/5/9/chartex" xmlns:cx4="http://schemas.microsoft.com/office/drawing/2016/5/10/chartex" xmlns:cx5="http://schemas.microsoft.com/office/drawing/2016/5/11/chartex" xmlns:cx6="http://schemas.microsoft.com/office/drawing/2016/5/12/chartex" xmlns:cx7="http://schemas.microsoft.com/office/drawing/2016/5/13/chartex" xmlns:cx8="http://schemas.microsoft.com/office/drawing/2016/5/14/chartex" xmlns:mc="http://schemas.openxmlformats.org/markup-compatibility/2006" xmlns:aink="http://schemas.microsoft.com/office/drawing/2016/ink" xmlns:am3d="http://schemas.microsoft.com/office/drawing/2017/model3d" xmlns:o="urn:schemas-microsoft-com:office:office" xmlns:oel="http://schemas.microsoft.com/office/2019/extlst" xmlns:r="http://schemas.openxmlformats.org/officeDocument/2006/relationships" xmlns:m="http://schemas.openxmlformats.org/officeDocument/2006/math" xmlns:v="urn:schemas-microsoft-com:vml" xmlns:wp14="http://schemas.microsoft.com/office/word/2010/wordprocessingDrawing" xmlns:wp="http://schemas.openxmlformats.org/drawingml/2006/wordprocessingDrawing" xmlns:w10="urn:schemas-microsoft-com:office:word" xmlns:w="http://schemas.openxmlformats.org/wordprocessingml/2006/main" xmlns:w14="http://schemas.microsoft.com/office/word/2010/wordml" xmlns:w15="http://schemas.microsoft.com/office/word/2012/wordml" xmlns:w16cex="http://schemas.microsoft.com/office/word/2018/wordml/cex" xmlns:w16cid="http://schemas.microsoft.com/office/word/2016/wordml/cid" xmlns:w16="http://schemas.microsoft.com/office/word/2018/wordml" xmlns:w16sdtdh="http://schemas.microsoft.com/office/word/2020/wordml/sdtdatahash" xmlns:w16se="http://schemas.microsoft.com/office/word/2015/wordml/symex" xmlns:wpg="http://schemas.microsoft.com/office/word/2010/wordprocessingGroup" xmlns:wpi="http://schemas.microsoft.com/office/word/2010/wordprocessingInk" xmlns:wne="http://schemas.microsoft.com/office/word/2006/wordml" xmlns:wps="http://schemas.microsoft.com/office/word/2010/wordprocessingShape" mc:Ignorable="w14 w15 w16se w16cid w16 w16cex w16sdtdh wp14">
   <w:body>
     <w:p>
-      <w:r>
-        <w:t>PORTADA</w:t>
-      </w:r>
-    </w:p>
-    <w:p/>
-    <w:p>
+      <w:pPr>
+        <w:jc w:val="center"/>
+        <w:rPr>
+          <w:b/>
+          <w:bCs/>
+          <w:color w:val="0B769F" w:themeColor="accent4" w:themeShade="BF"/>
+          <w:sz w:val="44"/>
+          <w:szCs w:val="44"/>
+        </w:rPr>
+      </w:pPr>
+      <w:r>
+        <w:rPr>
+          <w:b/>
+          <w:bCs/>
+          <w:color w:val="0B769F" w:themeColor="accent4" w:themeShade="BF"/>
+          <w:sz w:val="44"/>
+          <w:szCs w:val="44"/>
+        </w:rPr>
+        <w:t>PROYECTO PERSONAL</w:t>
+      </w:r>
+    </w:p>
+    <w:p>
+      <w:pPr>
+        <w:jc w:val="center"/>
+        <w:rPr>
+          <w:rFonts w:ascii="Arial" w:hAnsi="Arial" w:cs="Arial"/>
+          <w:b/>
+          <w:bCs/>
+          <w:sz w:val="36"/>
+          <w:szCs w:val="36"/>
+        </w:rPr>
+      </w:pPr>
+      <w:r>
+        <w:rPr>
+          <w:rFonts w:ascii="Arial" w:hAnsi="Arial" w:cs="Arial"/>
+          <w:b/>
+          <w:bCs/>
+          <w:sz w:val="36"/>
+          <w:szCs w:val="36"/>
+        </w:rPr>
+        <w:t xml:space="preserve">Biblioteca Pública </w:t>
+      </w:r>
+      <w:r>
+        <w:rPr>
+          <w:rFonts w:ascii="Arial" w:hAnsi="Arial" w:cs="Arial"/>
+          <w:b/>
+          <w:bCs/>
+          <w:sz w:val="36"/>
+          <w:szCs w:val="36"/>
+        </w:rPr>
+        <w:t>Municipal</w:t>
+      </w:r>
+    </w:p>
+    <w:p/>
+    <w:p/>
+    <w:p>
+      <w:r>
+        <w:rPr>
+          <w:noProof/>
+        </w:rPr>
+        <w:drawing>
+          <wp:anchor distT="0" distB="0" distL="114300" distR="114300" simplePos="0" relativeHeight="251658240" behindDoc="0" locked="0" layoutInCell="1" allowOverlap="1" wp14:anchorId="2B8BA671" wp14:editId="226A6FF0">
+            <wp:simplePos x="0" y="0"/>
+            <wp:positionH relativeFrom="margin">
+              <wp:align>right</wp:align>
+            </wp:positionH>
+            <wp:positionV relativeFrom="paragraph">
+              <wp:posOffset>7620</wp:posOffset>
+            </wp:positionV>
+            <wp:extent cx="2520000" cy="2520000"/>
+            <wp:effectExtent l="0" t="0" r="0" b="0"/>
+            <wp:wrapSquare wrapText="bothSides"/>
+            <wp:docPr id="1000072474" name="Imagen 2" descr="Imagen que contiene texto, señal, plato, dibujo&#10;&#10;Descripción generada automáticamente"/>
+            <wp:cNvGraphicFramePr>
+              <a:graphicFrameLocks xmlns:a="http://schemas.openxmlformats.org/drawingml/2006/main" noChangeAspect="1"/>
+            </wp:cNvGraphicFramePr>
+            <a:graphic xmlns:a="http://schemas.openxmlformats.org/drawingml/2006/main">
+              <a:graphicData uri="http://schemas.openxmlformats.org/drawingml/2006/picture">
+                <pic:pic xmlns:pic="http://schemas.openxmlformats.org/drawingml/2006/picture">
+                  <pic:nvPicPr>
+                    <pic:cNvPr id="1000072474" name="Imagen 2" descr="Imagen que contiene texto, señal, plato, dibujo&#10;&#10;Descripción generada automáticamente"/>
+                    <pic:cNvPicPr>
+                      <a:picLocks noChangeAspect="1" noChangeArrowheads="1"/>
+                    </pic:cNvPicPr>
+                  </pic:nvPicPr>
+                  <pic:blipFill>
+                    <a:blip r:embed="rId5">
+                      <a:extLst>
+                        <a:ext uri="{28A0092B-C50C-407E-A947-70E740481C1C}">
+                          <a14:useLocalDpi xmlns:a14="http://schemas.microsoft.com/office/drawing/2010/main" val="0"/>
+                        </a:ext>
+                      </a:extLst>
+                    </a:blip>
+                    <a:srcRect/>
+                    <a:stretch>
+                      <a:fillRect/>
+                    </a:stretch>
+                  </pic:blipFill>
+                  <pic:spPr bwMode="auto">
+                    <a:xfrm>
+                      <a:off x="0" y="0"/>
+                      <a:ext cx="2520000" cy="2520000"/>
+                    </a:xfrm>
+                    <a:prstGeom prst="rect">
+                      <a:avLst/>
+                    </a:prstGeom>
+                    <a:noFill/>
+                    <a:ln>
+                      <a:noFill/>
+                    </a:ln>
+                  </pic:spPr>
+                </pic:pic>
+              </a:graphicData>
+            </a:graphic>
+            <wp14:sizeRelH relativeFrom="page">
+              <wp14:pctWidth>0</wp14:pctWidth>
+            </wp14:sizeRelH>
+            <wp14:sizeRelV relativeFrom="page">
+              <wp14:pctHeight>0</wp14:pctHeight>
+            </wp14:sizeRelV>
+          </wp:anchor>
+        </w:drawing>
+      </w:r>
+    </w:p>
+    <w:p/>
+    <w:p>
+      <w:r>
+        <w:rPr>
+          <w:b/>
+          <w:bCs/>
+        </w:rPr>
+        <w:t xml:space="preserve">Fecha de </w:t>
+      </w:r>
+      <w:r>
+        <w:rPr>
+          <w:b/>
+          <w:bCs/>
+        </w:rPr>
+        <w:t>inicio</w:t>
+      </w:r>
+      <w:r>
+        <w:rPr>
+          <w:b/>
+          <w:bCs/>
+        </w:rPr>
+        <w:t>:</w:t>
+      </w:r>
+      <w:r>
+        <w:t xml:space="preserve"> 02 / enero / 202</w:t>
+      </w:r>
+      <w:r>
+        <w:t>4</w:t>
+      </w:r>
+    </w:p>
+    <w:p>
+      <w:pPr>
+        <w:rPr>
+          <w:b/>
+          <w:bCs/>
+        </w:rPr>
+      </w:pPr>
+      <w:r>
+        <w:rPr>
+          <w:b/>
+          <w:bCs/>
+        </w:rPr>
+        <w:t xml:space="preserve">Fecha de finalización: </w:t>
+      </w:r>
+      <w:r>
+        <w:rPr>
+          <w:b/>
+          <w:bCs/>
+        </w:rPr>
+        <w:t xml:space="preserve">  </w:t>
+      </w:r>
+    </w:p>
+    <w:p>
+      <w:r>
+        <w:rPr>
+          <w:b/>
+          <w:bCs/>
+        </w:rPr>
+        <w:t>Estado del proyecto:</w:t>
+      </w:r>
+      <w:r>
+        <w:t xml:space="preserve"> En desarrollo. </w:t>
+      </w:r>
+    </w:p>
+    <w:p/>
+    <w:p>
+      <w:pPr>
+        <w:rPr>
+          <w:b/>
+          <w:bCs/>
+        </w:rPr>
+      </w:pPr>
+      <w:r>
+        <w:rPr>
+          <w:b/>
+          <w:bCs/>
+        </w:rPr>
+        <w:t>Demostración del proyecto – Video You</w:t>
+      </w:r>
+      <w:r>
+        <w:rPr>
+          <w:b/>
+          <w:bCs/>
+        </w:rPr>
+        <w:t>T</w:t>
+      </w:r>
+      <w:r>
+        <w:rPr>
+          <w:b/>
+          <w:bCs/>
+        </w:rPr>
+        <w:t xml:space="preserve">ube: </w:t>
+      </w:r>
+    </w:p>
+    <w:p/>
+    <w:p/>
+    <w:p/>
+    <w:p/>
+    <w:p>
+      <w:pPr>
+        <w:jc w:val="both"/>
+      </w:pPr>
+      <w:r>
+        <w:rPr>
+          <w:b/>
+          <w:bCs/>
+        </w:rPr>
+        <w:t>Tecnologías utilizadas:</w:t>
+      </w:r>
+      <w:r>
+        <w:t xml:space="preserve"> Backend</w:t>
+      </w:r>
+      <w:r>
+        <w:t xml:space="preserve"> con</w:t>
+      </w:r>
+      <w:r>
+        <w:t xml:space="preserve"> Java</w:t>
+      </w:r>
+      <w:r>
+        <w:t xml:space="preserve"> y</w:t>
+      </w:r>
+      <w:r>
+        <w:t xml:space="preserve"> MySQL (JDBC)</w:t>
+      </w:r>
+      <w:r>
+        <w:t>;</w:t>
+      </w:r>
+      <w:r>
+        <w:t xml:space="preserve"> </w:t>
+      </w:r>
+      <w:r>
+        <w:t>Fronte</w:t>
+      </w:r>
+      <w:r>
+        <w:t>n</w:t>
+      </w:r>
+      <w:r>
+        <w:t>d</w:t>
+      </w:r>
+      <w:r>
+        <w:t xml:space="preserve"> con</w:t>
+      </w:r>
+      <w:r>
+        <w:t xml:space="preserve"> Java Swing</w:t>
+      </w:r>
+      <w:r>
+        <w:t>.</w:t>
+      </w:r>
+    </w:p>
+    <w:p>
+      <w:pPr>
+        <w:jc w:val="both"/>
+      </w:pPr>
+    </w:p>
+    <w:p>
+      <w:pPr>
+        <w:jc w:val="both"/>
+      </w:pPr>
+      <w:r>
+        <w:rPr>
+          <w:b/>
+          <w:bCs/>
+        </w:rPr>
+        <w:t>Objetivo:</w:t>
+      </w:r>
+      <w:r>
+        <w:t xml:space="preserve"> Plasmar los conocimientos adquiridos en un proyecto de la vida real que me permita seguir practicando y aprendiendo sobre programación; demostrar por medio de un proyecto personal mis habilidades como programadora. </w:t>
+      </w:r>
+    </w:p>
+    <w:p>
+      <w:pPr>
+        <w:jc w:val="both"/>
+      </w:pPr>
+    </w:p>
+    <w:p>
+      <w:pPr>
+        <w:jc w:val="both"/>
+      </w:pPr>
+      <w:r>
+        <w:rPr>
+          <w:b/>
+          <w:bCs/>
+        </w:rPr>
+        <w:t>Características del proyecto:</w:t>
+      </w:r>
+      <w:r>
+        <w:t xml:space="preserve"> Sistema que permite gestionar el inventario de una Biblioteca Pública Municipal, realizar préstamos de libros e historietas y gestionar las devoluciones de </w:t>
+      </w:r>
+      <w:r>
+        <w:t>estos</w:t>
+      </w:r>
+      <w:r>
+        <w:t xml:space="preserve">. </w:t>
+      </w:r>
+    </w:p>
+    <w:p/>
+    <w:p>
+      <w:pPr>
+        <w:spacing w:after="0"/>
+        <w:jc w:val="both"/>
+      </w:pPr>
+      <w:r>
+        <w:rPr>
+          <w:b/>
+          <w:bCs/>
+        </w:rPr>
+        <w:t>Autora:</w:t>
+      </w:r>
+      <w:r>
+        <w:t xml:space="preserve"> </w:t>
+      </w:r>
       <w:r>
         <w:t>María Raquel Martínez Urrutia</w:t>
       </w:r>
     </w:p>
-    <w:p/>
-    <w:p>
-      <w:r>
-        <w:t>HACER UNA PORTADA PARA EL PROYECTO</w:t>
-      </w:r>
-    </w:p>
-    <w:p/>
-    <w:p/>
-    <w:p/>
-    <w:p/>
-    <w:p/>
-    <w:p/>
-    <w:p/>
-    <w:p/>
-    <w:p/>
-    <w:p/>
-    <w:p/>
-    <w:p/>
-    <w:p/>
-    <w:p/>
-    <w:p/>
-    <w:p/>
-    <w:p/>
-    <w:p/>
-    <w:p/>
-    <w:p/>
-    <w:p/>
-    <w:p/>
-    <w:p/>
-    <w:p/>
+    <w:p>
+      <w:pPr>
+        <w:spacing w:after="0"/>
+        <w:jc w:val="both"/>
+      </w:pPr>
+      <w:r>
+        <w:t>Estudiante de Ing. en Desarrollo de Software</w:t>
+      </w:r>
+      <w:r>
+        <w:t xml:space="preserve"> en UnADM</w:t>
+      </w:r>
+    </w:p>
+    <w:p>
+      <w:pPr>
+        <w:spacing w:after="0"/>
+        <w:jc w:val="both"/>
+      </w:pPr>
+      <w:r>
+        <w:rPr>
+          <w:b/>
+          <w:bCs/>
+        </w:rPr>
+        <w:t>LinkedIn</w:t>
+      </w:r>
+      <w:r>
+        <w:rPr>
+          <w:b/>
+          <w:bCs/>
+        </w:rPr>
+        <w:t>:</w:t>
+      </w:r>
+      <w:r>
+        <w:t xml:space="preserve"> </w:t>
+      </w:r>
+      <w:r>
+        <w:t>www.linkedin.com/in/raqmartinez</w:t>
+      </w:r>
+    </w:p>
+    <w:p>
+      <w:pPr>
+        <w:spacing w:after="0"/>
+        <w:jc w:val="both"/>
+      </w:pPr>
+      <w:r>
+        <w:rPr>
+          <w:b/>
+          <w:bCs/>
+        </w:rPr>
+        <w:t>Email:</w:t>
+      </w:r>
+      <w:r>
+        <w:t xml:space="preserve"> </w:t>
+      </w:r>
+      <w:hyperlink r:id="rId6" w:history="1">
+        <w:r>
+          <w:rPr>
+            <w:rStyle w:val="Hipervnculo"/>
+            <w:color w:val="auto"/>
+            <w:u w:val="none"/>
+          </w:rPr>
+          <w:t>meztinea.dev@gmail.com</w:t>
+        </w:r>
+      </w:hyperlink>
+    </w:p>
+    <w:p/>
+    <w:p>
+      <w:r>
+        <w:br w:type="page"/>
+      </w:r>
+    </w:p>
     <w:p>
       <w:pPr>
         <w:pStyle w:val="Ttulo1"/>
@@ -619,7 +988,7 @@
                     </pic:cNvPicPr>
                   </pic:nvPicPr>
                   <pic:blipFill>
-                    <a:blip r:embed="rId5" cstate="print">
+                    <a:blip r:embed="rId7" cstate="print">
                       <a:extLst>
                         <a:ext uri="{28A0092B-C50C-407E-A947-70E740481C1C}">
                           <a14:useLocalDpi xmlns:a14="http://schemas.microsoft.com/office/drawing/2010/main" val="0"/>
@@ -730,7 +1099,7 @@
                     </pic:cNvPicPr>
                   </pic:nvPicPr>
                   <pic:blipFill>
-                    <a:blip r:embed="rId6">
+                    <a:blip r:embed="rId8">
                       <a:extLst>
                         <a:ext uri="{28A0092B-C50C-407E-A947-70E740481C1C}">
                           <a14:useLocalDpi xmlns:a14="http://schemas.microsoft.com/office/drawing/2010/main" val="0"/>
@@ -787,11 +1156,16 @@
     <w:p/>
     <w:p/>
     <w:p/>
+    <w:p/>
+    <w:p/>
+    <w:p/>
+    <w:p/>
     <w:p>
       <w:pPr>
         <w:pStyle w:val="Ttulo2"/>
       </w:pPr>
       <w:r>
+        <w:lastRenderedPageBreak/>
         <w:t xml:space="preserve">Gestión del Proyecto </w:t>
       </w:r>
       <w:r>
@@ -906,7 +1280,6 @@
           <w:b/>
           <w:bCs/>
         </w:rPr>
-        <w:lastRenderedPageBreak/>
         <w:t>Sprint 2 - Definición del proyecto Pt 2 (</w:t>
       </w:r>
       <w:r>
@@ -956,7 +1329,11 @@
       </w:r>
     </w:p>
     <w:p/>
-    <w:p/>
+    <w:p>
+      <w:pPr>
+        <w:ind w:left="708" w:hanging="708"/>
+      </w:pPr>
+    </w:p>
     <w:p/>
     <w:p>
       <w:r>
@@ -2323,6 +2700,29 @@
       <w:szCs w:val="18"/>
     </w:rPr>
   </w:style>
+  <w:style w:type="character" w:styleId="Hipervnculo">
+    <w:name w:val="Hyperlink"/>
+    <w:basedOn w:val="Fuentedeprrafopredeter"/>
+    <w:uiPriority w:val="99"/>
+    <w:unhideWhenUsed/>
+    <w:rsid w:val="00FF559C"/>
+    <w:rPr>
+      <w:color w:val="467886" w:themeColor="hyperlink"/>
+      <w:u w:val="single"/>
+    </w:rPr>
+  </w:style>
+  <w:style w:type="character" w:styleId="Mencinsinresolver">
+    <w:name w:val="Unresolved Mention"/>
+    <w:basedOn w:val="Fuentedeprrafopredeter"/>
+    <w:uiPriority w:val="99"/>
+    <w:semiHidden/>
+    <w:unhideWhenUsed/>
+    <w:rsid w:val="00FF559C"/>
+    <w:rPr>
+      <w:color w:val="605E5C"/>
+      <w:shd w:val="clear" w:color="auto" w:fill="E1DFDD"/>
+    </w:rPr>
+  </w:style>
 </w:styles>
 </file>
 

</xml_diff>

<commit_message>
Modifica la estructura de la base de datos
</commit_message>
<xml_diff>
--- a/Especificaciones del Proyecto.docx
+++ b/Especificaciones del Proyecto.docx
@@ -1075,17 +1075,16 @@
     <w:p>
       <w:pPr>
         <w:pStyle w:val="NormalWeb"/>
-        <w:keepNext/>
       </w:pPr>
       <w:r>
         <w:rPr>
           <w:noProof/>
         </w:rPr>
         <w:drawing>
-          <wp:inline distT="0" distB="0" distL="0" distR="0" wp14:anchorId="4DB03759" wp14:editId="61241F40">
-            <wp:extent cx="5612130" cy="3657600"/>
+          <wp:inline distT="0" distB="0" distL="0" distR="0" wp14:anchorId="4AD8F58C" wp14:editId="5FDB06F6">
+            <wp:extent cx="5612130" cy="3794125"/>
             <wp:effectExtent l="0" t="0" r="7620" b="0"/>
-            <wp:docPr id="1945945822" name="Imagen 1" descr="Diagrama&#10;&#10;Descripción generada automáticamente"/>
+            <wp:docPr id="291612327" name="Imagen 1" descr="Diagrama&#10;&#10;Descripción generada automáticamente"/>
             <wp:cNvGraphicFramePr>
               <a:graphicFrameLocks xmlns:a="http://schemas.openxmlformats.org/drawingml/2006/main" noChangeAspect="1"/>
             </wp:cNvGraphicFramePr>
@@ -1093,7 +1092,7 @@
               <a:graphicData uri="http://schemas.openxmlformats.org/drawingml/2006/picture">
                 <pic:pic xmlns:pic="http://schemas.openxmlformats.org/drawingml/2006/picture">
                   <pic:nvPicPr>
-                    <pic:cNvPr id="1945945822" name="Imagen 1" descr="Diagrama&#10;&#10;Descripción generada automáticamente"/>
+                    <pic:cNvPr id="291612327" name="Imagen 1" descr="Diagrama&#10;&#10;Descripción generada automáticamente"/>
                     <pic:cNvPicPr>
                       <a:picLocks noChangeAspect="1" noChangeArrowheads="1"/>
                     </pic:cNvPicPr>
@@ -1114,7 +1113,7 @@
                   <pic:spPr bwMode="auto">
                     <a:xfrm>
                       <a:off x="0" y="0"/>
-                      <a:ext cx="5612130" cy="3657600"/>
+                      <a:ext cx="5612130" cy="3794125"/>
                     </a:xfrm>
                     <a:prstGeom prst="rect">
                       <a:avLst/>
@@ -1130,6 +1129,12 @@
           </wp:inline>
         </w:drawing>
       </w:r>
+    </w:p>
+    <w:p>
+      <w:pPr>
+        <w:pStyle w:val="NormalWeb"/>
+        <w:keepNext/>
+      </w:pPr>
     </w:p>
     <w:p>
       <w:pPr>

</xml_diff>

<commit_message>
Agrega requerimientos del Sprint 3
</commit_message>
<xml_diff>
--- a/Especificaciones del Proyecto.docx
+++ b/Especificaciones del Proyecto.docx
@@ -1336,9 +1336,66 @@
     <w:p/>
     <w:p>
       <w:pPr>
-        <w:ind w:left="708" w:hanging="708"/>
-      </w:pPr>
-    </w:p>
+        <w:rPr>
+          <w:b/>
+          <w:bCs/>
+        </w:rPr>
+      </w:pPr>
+      <w:r>
+        <w:rPr>
+          <w:b/>
+          <w:bCs/>
+        </w:rPr>
+        <w:t xml:space="preserve">Sprint 3 - </w:t>
+      </w:r>
+      <w:r>
+        <w:rPr>
+          <w:b/>
+          <w:bCs/>
+        </w:rPr>
+        <w:t>Creación de la base de datos y la estructura arquitectónica del proyecto</w:t>
+      </w:r>
+      <w:r>
+        <w:rPr>
+          <w:b/>
+          <w:bCs/>
+        </w:rPr>
+        <w:t xml:space="preserve"> (1 Semana) 15 – 21 enero 2024</w:t>
+      </w:r>
+    </w:p>
+    <w:p>
+      <w:pPr>
+        <w:pStyle w:val="Prrafodelista"/>
+        <w:numPr>
+          <w:ilvl w:val="0"/>
+          <w:numId w:val="1"/>
+        </w:numPr>
+      </w:pPr>
+      <w:r>
+        <w:t xml:space="preserve">Generar la división de capas (arquitectura) en el proyecto de </w:t>
+      </w:r>
+      <w:proofErr w:type="spellStart"/>
+      <w:r>
+        <w:t>Netbeans</w:t>
+      </w:r>
+      <w:proofErr w:type="spellEnd"/>
+      <w:r>
+        <w:t>.</w:t>
+      </w:r>
+    </w:p>
+    <w:p>
+      <w:pPr>
+        <w:pStyle w:val="Prrafodelista"/>
+        <w:numPr>
+          <w:ilvl w:val="0"/>
+          <w:numId w:val="1"/>
+        </w:numPr>
+      </w:pPr>
+      <w:r>
+        <w:t>Crear la estructura de la base de datos con el SGBD MySQL.</w:t>
+      </w:r>
+    </w:p>
+    <w:p/>
     <w:p/>
     <w:p>
       <w:r>

</xml_diff>

<commit_message>
Crea la estructura de 3 capas del proyecto
</commit_message>
<xml_diff>
--- a/Especificaciones del Proyecto.docx
+++ b/Especificaciones del Proyecto.docx
@@ -246,13 +246,16 @@
         <w:t xml:space="preserve"> Java</w:t>
       </w:r>
       <w:r>
+        <w:t xml:space="preserve"> 17 LTS</w:t>
+      </w:r>
+      <w:r>
         <w:t xml:space="preserve"> y</w:t>
       </w:r>
       <w:r>
-        <w:t xml:space="preserve"> MySQL (JDBC)</w:t>
-      </w:r>
-      <w:r>
-        <w:t>;</w:t>
+        <w:t xml:space="preserve"> MySQL</w:t>
+      </w:r>
+      <w:r>
+        <w:t xml:space="preserve"> 8.2, y</w:t>
       </w:r>
       <w:r>
         <w:t xml:space="preserve"> </w:t>
@@ -1346,21 +1349,7 @@
           <w:b/>
           <w:bCs/>
         </w:rPr>
-        <w:t xml:space="preserve">Sprint 3 - </w:t>
-      </w:r>
-      <w:r>
-        <w:rPr>
-          <w:b/>
-          <w:bCs/>
-        </w:rPr>
-        <w:t>Creación de la base de datos y la estructura arquitectónica del proyecto</w:t>
-      </w:r>
-      <w:r>
-        <w:rPr>
-          <w:b/>
-          <w:bCs/>
-        </w:rPr>
-        <w:t xml:space="preserve"> (1 Semana) 15 – 21 enero 2024</w:t>
+        <w:t>Sprint 3 - Creación de la base de datos y la estructura arquitectónica del proyecto (1 Semana) 15 – 21 enero 2024</w:t>
       </w:r>
     </w:p>
     <w:p>

</xml_diff>

<commit_message>
Organiza el código y las imágenes del proyecto
</commit_message>
<xml_diff>
--- a/Especificaciones del Proyecto.docx
+++ b/Especificaciones del Proyecto.docx
@@ -1349,7 +1349,70 @@
           <w:b/>
           <w:bCs/>
         </w:rPr>
-        <w:t>Sprint 3 - Creación de la base de datos y la estructura arquitectónica del proyecto (1 Semana) 15 – 21 enero 2024</w:t>
+        <w:t>Sprint 3 - Creación de</w:t>
+      </w:r>
+      <w:r>
+        <w:rPr>
+          <w:b/>
+          <w:bCs/>
+        </w:rPr>
+        <w:t xml:space="preserve"> la</w:t>
+      </w:r>
+      <w:r>
+        <w:rPr>
+          <w:b/>
+          <w:bCs/>
+        </w:rPr>
+        <w:t xml:space="preserve"> </w:t>
+      </w:r>
+      <w:r>
+        <w:rPr>
+          <w:b/>
+          <w:bCs/>
+        </w:rPr>
+        <w:t>arquitect</w:t>
+      </w:r>
+      <w:r>
+        <w:rPr>
+          <w:b/>
+          <w:bCs/>
+        </w:rPr>
+        <w:t>ura</w:t>
+      </w:r>
+      <w:r>
+        <w:rPr>
+          <w:b/>
+          <w:bCs/>
+        </w:rPr>
+        <w:t xml:space="preserve"> del proyecto</w:t>
+      </w:r>
+      <w:r>
+        <w:rPr>
+          <w:b/>
+          <w:bCs/>
+        </w:rPr>
+        <w:t>, la BD</w:t>
+      </w:r>
+      <w:r>
+        <w:rPr>
+          <w:b/>
+          <w:bCs/>
+        </w:rPr>
+        <w:t xml:space="preserve"> y la</w:t>
+      </w:r>
+      <w:r>
+        <w:rPr>
+          <w:b/>
+          <w:bCs/>
+        </w:rPr>
+        <w:t xml:space="preserve"> ventana principal de la IGU</w:t>
+      </w:r>
+      <w:r>
+        <w:rPr>
+          <w:b/>
+          <w:bCs/>
+        </w:rPr>
+        <w:t xml:space="preserve"> (1 Semana) 15 – 21 enero 2024</w:t>
       </w:r>
     </w:p>
     <w:p>
@@ -1381,7 +1444,34 @@
         </w:numPr>
       </w:pPr>
       <w:r>
-        <w:t>Crear la estructura de la base de datos con el SGBD MySQL.</w:t>
+        <w:t xml:space="preserve">Crear la estructura de la base de datos </w:t>
+      </w:r>
+      <w:r>
+        <w:t>en</w:t>
+      </w:r>
+      <w:r>
+        <w:t xml:space="preserve"> el SGBD MySQL</w:t>
+      </w:r>
+      <w:r>
+        <w:t xml:space="preserve"> usando lenguaje SQL</w:t>
+      </w:r>
+      <w:r>
+        <w:t>.</w:t>
+      </w:r>
+    </w:p>
+    <w:p>
+      <w:pPr>
+        <w:pStyle w:val="Prrafodelista"/>
+        <w:numPr>
+          <w:ilvl w:val="0"/>
+          <w:numId w:val="1"/>
+        </w:numPr>
+      </w:pPr>
+      <w:r>
+        <w:t>Crear</w:t>
+      </w:r>
+      <w:r>
+        <w:t xml:space="preserve"> la ventana principal de la Interfaz Gráfica.</w:t>
       </w:r>
     </w:p>
     <w:p/>

</xml_diff>

<commit_message>
Agrega las especificaciones del Sprint #5
</commit_message>
<xml_diff>
--- a/Especificaciones del Proyecto.docx
+++ b/Especificaciones del Proyecto.docx
@@ -1475,6 +1475,135 @@
       </w:r>
     </w:p>
     <w:p/>
+    <w:p>
+      <w:pPr>
+        <w:rPr>
+          <w:b/>
+          <w:bCs/>
+        </w:rPr>
+      </w:pPr>
+      <w:r>
+        <w:rPr>
+          <w:b/>
+          <w:bCs/>
+        </w:rPr>
+        <w:t>Sprint 4 – Crear las funcionalidades para guardar libros (IGU, lógica y persistencia) (1</w:t>
+      </w:r>
+      <w:r>
+        <w:rPr>
+          <w:b/>
+          <w:bCs/>
+        </w:rPr>
+        <w:t xml:space="preserve"> </w:t>
+      </w:r>
+      <w:r>
+        <w:rPr>
+          <w:b/>
+          <w:bCs/>
+        </w:rPr>
+        <w:t>Semana) 22 – 28 enero 2024</w:t>
+      </w:r>
+    </w:p>
+    <w:p>
+      <w:pPr>
+        <w:pStyle w:val="Prrafodelista"/>
+        <w:numPr>
+          <w:ilvl w:val="0"/>
+          <w:numId w:val="1"/>
+        </w:numPr>
+      </w:pPr>
+      <w:r>
+        <w:t>Crear la interfaz gráfica para guardar libros (capa presentación).</w:t>
+      </w:r>
+    </w:p>
+    <w:p>
+      <w:pPr>
+        <w:pStyle w:val="Prrafodelista"/>
+        <w:numPr>
+          <w:ilvl w:val="0"/>
+          <w:numId w:val="1"/>
+        </w:numPr>
+      </w:pPr>
+      <w:r>
+        <w:t>Crear la lógica para crear libros (capa lógica).</w:t>
+      </w:r>
+    </w:p>
+    <w:p>
+      <w:pPr>
+        <w:pStyle w:val="Prrafodelista"/>
+        <w:numPr>
+          <w:ilvl w:val="0"/>
+          <w:numId w:val="1"/>
+        </w:numPr>
+      </w:pPr>
+      <w:r>
+        <w:t>Crear la</w:t>
+      </w:r>
+      <w:r>
+        <w:t xml:space="preserve"> sentencia SQL para guardar libros</w:t>
+      </w:r>
+      <w:r>
+        <w:t xml:space="preserve"> en la base de datos</w:t>
+      </w:r>
+      <w:r>
+        <w:t xml:space="preserve"> (capa persistencia). </w:t>
+      </w:r>
+    </w:p>
+    <w:p/>
+    <w:p>
+      <w:pPr>
+        <w:rPr>
+          <w:b/>
+          <w:bCs/>
+        </w:rPr>
+      </w:pPr>
+      <w:r>
+        <w:rPr>
+          <w:b/>
+          <w:bCs/>
+        </w:rPr>
+        <w:t>Sprint 5 – Traer los datos de los libros guardados (SELECT) y mostrarlos en una tabla (1 Semana) 29 enero – 04 febrero 2024</w:t>
+      </w:r>
+    </w:p>
+    <w:p>
+      <w:pPr>
+        <w:pStyle w:val="Prrafodelista"/>
+        <w:numPr>
+          <w:ilvl w:val="0"/>
+          <w:numId w:val="1"/>
+        </w:numPr>
+      </w:pPr>
+      <w:r>
+        <w:t>Crear una tabla para mostrar los datos de los libros guardados.</w:t>
+      </w:r>
+    </w:p>
+    <w:p>
+      <w:pPr>
+        <w:pStyle w:val="Prrafodelista"/>
+        <w:numPr>
+          <w:ilvl w:val="0"/>
+          <w:numId w:val="1"/>
+        </w:numPr>
+      </w:pPr>
+      <w:r>
+        <w:t>Crear la lógica que permita solicitar los datos a la persistencia y convertir al tipo de dato adecuado.</w:t>
+      </w:r>
+    </w:p>
+    <w:p>
+      <w:pPr>
+        <w:pStyle w:val="Prrafodelista"/>
+        <w:numPr>
+          <w:ilvl w:val="0"/>
+          <w:numId w:val="1"/>
+        </w:numPr>
+      </w:pPr>
+      <w:r>
+        <w:t xml:space="preserve">Crear la sentencia SQL para solicitar los libros almacenados en la tabla libros. </w:t>
+      </w:r>
+    </w:p>
+    <w:p/>
+    <w:p/>
+    <w:p/>
     <w:p/>
     <w:p>
       <w:r>
@@ -1488,6 +1617,52 @@
       </w:r>
     </w:p>
     <w:p/>
+    <w:p>
+      <w:pPr>
+        <w:pStyle w:val="Ttulo2"/>
+      </w:pPr>
+      <w:r>
+        <w:t>Desafíos del proyecto</w:t>
+      </w:r>
+    </w:p>
+    <w:p/>
+    <w:p>
+      <w:r>
+        <w:t xml:space="preserve">En esta sección se incorporan los desafíos con los que he tenido que lidiar al momento de realizar este proyecto. </w:t>
+      </w:r>
+    </w:p>
+    <w:p/>
+    <w:p>
+      <w:pPr>
+        <w:rPr>
+          <w:b/>
+          <w:bCs/>
+        </w:rPr>
+      </w:pPr>
+      <w:r>
+        <w:rPr>
+          <w:b/>
+          <w:bCs/>
+        </w:rPr>
+        <w:t xml:space="preserve">Conversión de una imagen a tipo de dato </w:t>
+      </w:r>
+      <w:proofErr w:type="gramStart"/>
+      <w:r>
+        <w:rPr>
+          <w:b/>
+          <w:bCs/>
+        </w:rPr>
+        <w:t>byte[</w:t>
+      </w:r>
+      <w:proofErr w:type="gramEnd"/>
+      <w:r>
+        <w:rPr>
+          <w:b/>
+          <w:bCs/>
+        </w:rPr>
+        <w:t xml:space="preserve">] (arreglo de bytes) para almacenar en la base de datos. </w:t>
+      </w:r>
+    </w:p>
     <w:p/>
     <w:sectPr>
       <w:pgSz w:w="12240" w:h="15840"/>

</xml_diff>

<commit_message>
Agrega método que consulta portada de un libro en la BD y la retorna en byte[]
</commit_message>
<xml_diff>
--- a/Especificaciones del Proyecto.docx
+++ b/Especificaciones del Proyecto.docx
@@ -1030,14 +1030,27 @@
       <w:r>
         <w:t xml:space="preserve">Ilustración </w:t>
       </w:r>
-      <w:fldSimple w:instr=" SEQ Ilustración \* ARABIC ">
-        <w:r>
-          <w:rPr>
-            <w:noProof/>
-          </w:rPr>
-          <w:t>1</w:t>
-        </w:r>
-      </w:fldSimple>
+      <w:r>
+        <w:fldChar w:fldCharType="begin"/>
+      </w:r>
+      <w:r>
+        <w:instrText xml:space="preserve"> SEQ Ilustración \* ARABIC </w:instrText>
+      </w:r>
+      <w:r>
+        <w:fldChar w:fldCharType="separate"/>
+      </w:r>
+      <w:r>
+        <w:rPr>
+          <w:noProof/>
+        </w:rPr>
+        <w:t>1</w:t>
+      </w:r>
+      <w:r>
+        <w:rPr>
+          <w:noProof/>
+        </w:rPr>
+        <w:fldChar w:fldCharType="end"/>
+      </w:r>
       <w:r>
         <w:t>. Arquitectura del Proyecto. Modelo Arquitectónico de 3 Capas.</w:t>
       </w:r>
@@ -1146,14 +1159,27 @@
       <w:r>
         <w:t xml:space="preserve">Ilustración </w:t>
       </w:r>
-      <w:fldSimple w:instr=" SEQ Ilustración \* ARABIC ">
-        <w:r>
-          <w:rPr>
-            <w:noProof/>
-          </w:rPr>
-          <w:t>2</w:t>
-        </w:r>
-      </w:fldSimple>
+      <w:r>
+        <w:fldChar w:fldCharType="begin"/>
+      </w:r>
+      <w:r>
+        <w:instrText xml:space="preserve"> SEQ Ilustración \* ARABIC </w:instrText>
+      </w:r>
+      <w:r>
+        <w:fldChar w:fldCharType="separate"/>
+      </w:r>
+      <w:r>
+        <w:rPr>
+          <w:noProof/>
+        </w:rPr>
+        <w:t>2</w:t>
+      </w:r>
+      <w:r>
+        <w:rPr>
+          <w:noProof/>
+        </w:rPr>
+        <w:fldChar w:fldCharType="end"/>
+      </w:r>
       <w:r>
         <w:t>. Diagrama Relacional de la Base de Datos.</w:t>
       </w:r>
@@ -1602,6 +1628,114 @@
       </w:r>
     </w:p>
     <w:p/>
+    <w:p>
+      <w:pPr>
+        <w:rPr>
+          <w:b/>
+          <w:bCs/>
+        </w:rPr>
+      </w:pPr>
+      <w:r>
+        <w:rPr>
+          <w:b/>
+          <w:bCs/>
+        </w:rPr>
+        <w:t xml:space="preserve">Sprint </w:t>
+      </w:r>
+      <w:r>
+        <w:rPr>
+          <w:b/>
+          <w:bCs/>
+        </w:rPr>
+        <w:t>6</w:t>
+      </w:r>
+      <w:r>
+        <w:rPr>
+          <w:b/>
+          <w:bCs/>
+        </w:rPr>
+        <w:t xml:space="preserve"> – </w:t>
+      </w:r>
+      <w:r>
+        <w:rPr>
+          <w:b/>
+          <w:bCs/>
+        </w:rPr>
+        <w:t>Mostrar la portada de un libro al seleccionarlo dentro de la tabla</w:t>
+      </w:r>
+      <w:r>
+        <w:rPr>
+          <w:b/>
+          <w:bCs/>
+        </w:rPr>
+        <w:t xml:space="preserve"> (1 Semana) </w:t>
+      </w:r>
+      <w:r>
+        <w:rPr>
+          <w:b/>
+          <w:bCs/>
+        </w:rPr>
+        <w:t>5</w:t>
+      </w:r>
+      <w:r>
+        <w:rPr>
+          <w:b/>
+          <w:bCs/>
+        </w:rPr>
+        <w:t xml:space="preserve"> </w:t>
+      </w:r>
+      <w:r>
+        <w:rPr>
+          <w:b/>
+          <w:bCs/>
+        </w:rPr>
+        <w:t>- 11</w:t>
+      </w:r>
+      <w:r>
+        <w:rPr>
+          <w:b/>
+          <w:bCs/>
+        </w:rPr>
+        <w:t xml:space="preserve"> febrero 2024</w:t>
+      </w:r>
+    </w:p>
+    <w:p>
+      <w:pPr>
+        <w:pStyle w:val="Prrafodelista"/>
+        <w:numPr>
+          <w:ilvl w:val="0"/>
+          <w:numId w:val="1"/>
+        </w:numPr>
+      </w:pPr>
+      <w:r>
+        <w:t>Definir el espacio en ventaja en el que se mostrará la portada de un libro al ser seleccionado en la tabla de libros.</w:t>
+      </w:r>
+    </w:p>
+    <w:p>
+      <w:pPr>
+        <w:pStyle w:val="Prrafodelista"/>
+        <w:numPr>
+          <w:ilvl w:val="0"/>
+          <w:numId w:val="1"/>
+        </w:numPr>
+      </w:pPr>
+      <w:r>
+        <w:lastRenderedPageBreak/>
+        <w:t>Solicitar a la persistencia los datos de la portada de un libro específico para mostrarlo en la interfaz gráfica.</w:t>
+      </w:r>
+    </w:p>
+    <w:p>
+      <w:pPr>
+        <w:pStyle w:val="Prrafodelista"/>
+        <w:numPr>
+          <w:ilvl w:val="0"/>
+          <w:numId w:val="1"/>
+        </w:numPr>
+      </w:pPr>
+      <w:r>
+        <w:t xml:space="preserve">Traer los datos de la portada desde la base de datos para enviarlos a la capa de lógica y transformarlos en imagen. </w:t>
+      </w:r>
+    </w:p>
     <w:p/>
     <w:p/>
     <w:p/>
@@ -1644,23 +1778,7 @@
           <w:b/>
           <w:bCs/>
         </w:rPr>
-        <w:t xml:space="preserve">Conversión de una imagen a tipo de dato </w:t>
-      </w:r>
-      <w:proofErr w:type="gramStart"/>
-      <w:r>
-        <w:rPr>
-          <w:b/>
-          <w:bCs/>
-        </w:rPr>
-        <w:t>byte[</w:t>
-      </w:r>
-      <w:proofErr w:type="gramEnd"/>
-      <w:r>
-        <w:rPr>
-          <w:b/>
-          <w:bCs/>
-        </w:rPr>
-        <w:t xml:space="preserve">] (arreglo de bytes) para almacenar en la base de datos. </w:t>
+        <w:t xml:space="preserve">Conversión de una imagen a tipo de dato byte[] (arreglo de bytes) para almacenar en la base de datos. </w:t>
       </w:r>
     </w:p>
     <w:p/>

</xml_diff>